<commit_message>
post-demo-hotfix: add get list contract histories by employee
</commit_message>
<xml_diff>
--- a/payroll/utils/file/addendum.docx
+++ b/payroll/utils/file/addendum.docx
@@ -61,6 +61,15 @@
               </w:rPr>
               <w:t>…………….</w:t>
             </w:r>
+            <w:r>
+              <w:rPr>
+                <w:rFonts w:ascii="Times New Roman" w:eastAsia="Times New Roman" w:hAnsi="Times New Roman" w:cs="Times New Roman"/>
+                <w:b/>
+                <w:bCs/>
+                <w:lang w:val="en-US"/>
+              </w:rPr>
+              <w:t>.</w:t>
+            </w:r>
           </w:p>
         </w:tc>
         <w:tc>
@@ -192,12 +201,19 @@
           <w:p>
             <w:pPr>
               <w:spacing w:line="360" w:lineRule="auto"/>
-              <w:jc w:val="center"/>
-              <w:rPr>
-                <w:rFonts w:ascii="Times New Roman" w:eastAsia="Times New Roman" w:hAnsi="Times New Roman" w:cs="Times New Roman"/>
-                <w:lang w:val="en-US"/>
-              </w:rPr>
-            </w:pPr>
+              <w:jc w:val="right"/>
+              <w:rPr>
+                <w:rFonts w:ascii="Times New Roman" w:eastAsia="Times New Roman" w:hAnsi="Times New Roman" w:cs="Times New Roman"/>
+                <w:lang w:val="en-US"/>
+              </w:rPr>
+            </w:pPr>
+            <w:r>
+              <w:rPr>
+                <w:rFonts w:ascii="Times New Roman" w:eastAsia="Times New Roman" w:hAnsi="Times New Roman" w:cs="Times New Roman"/>
+                <w:lang w:val="en-US"/>
+              </w:rPr>
+              <w:t xml:space="preserve">                      </w:t>
+            </w:r>
             <w:r>
               <w:rPr>
                 <w:rFonts w:ascii="Times New Roman" w:eastAsia="Times New Roman" w:hAnsi="Times New Roman" w:cs="Times New Roman"/>
@@ -210,15 +226,16 @@
                 <w:i/>
                 <w:iCs/>
               </w:rPr>
-              <w:t>Ngày …</w:t>
+              <w:t>Ngày</w:t>
             </w:r>
             <w:r>
               <w:rPr>
                 <w:rFonts w:ascii="Times New Roman" w:eastAsia="Times New Roman" w:hAnsi="Times New Roman" w:cs="Times New Roman"/>
                 <w:i/>
                 <w:iCs/>
-              </w:rPr>
-              <w:t>…</w:t>
+                <w:lang w:val="en-US"/>
+              </w:rPr>
+              <w:t xml:space="preserve"> … tháng … năm</w:t>
             </w:r>
           </w:p>
         </w:tc>
@@ -294,7 +311,14 @@
               <w:rPr>
                 <w:rFonts w:ascii="Times New Roman" w:eastAsia="Times New Roman" w:hAnsi="Times New Roman" w:cs="Times New Roman"/>
               </w:rPr>
-              <w:t xml:space="preserve">Số:            </w:t>
+              <w:t>Số:</w:t>
+            </w:r>
+            <w:r>
+              <w:rPr>
+                <w:rFonts w:ascii="Times New Roman" w:eastAsia="Times New Roman" w:hAnsi="Times New Roman" w:cs="Times New Roman"/>
+                <w:lang w:val="en-US"/>
+              </w:rPr>
+              <w:t xml:space="preserve"> </w:t>
             </w:r>
             <w:r>
               <w:rPr>
@@ -374,7 +398,14 @@
               <w:rPr>
                 <w:rFonts w:ascii="Times New Roman" w:eastAsia="Times New Roman" w:hAnsi="Times New Roman" w:cs="Times New Roman"/>
               </w:rPr>
-              <w:t xml:space="preserve">BP:            </w:t>
+              <w:t>BP:</w:t>
+            </w:r>
+            <w:r>
+              <w:rPr>
+                <w:rFonts w:ascii="Times New Roman" w:eastAsia="Times New Roman" w:hAnsi="Times New Roman" w:cs="Times New Roman"/>
+                <w:lang w:val="en-US"/>
+              </w:rPr>
+              <w:t xml:space="preserve"> </w:t>
             </w:r>
             <w:r>
               <w:rPr>
@@ -483,7 +514,7 @@
           <w:iCs/>
           <w:lang w:val="en-US"/>
         </w:rPr>
-        <w:t xml:space="preserve">          </w:t>
+        <w:t xml:space="preserve">       </w:t>
       </w:r>
       <w:r>
         <w:rPr>
@@ -618,6 +649,12 @@
               <w:rPr>
                 <w:rFonts w:ascii="Times New Roman" w:eastAsia="Times New Roman" w:hAnsi="Times New Roman" w:cs="Times New Roman"/>
               </w:rPr>
+              <w:t xml:space="preserve"> </w:t>
+            </w:r>
+            <w:r>
+              <w:rPr>
+                <w:rFonts w:ascii="Times New Roman" w:eastAsia="Times New Roman" w:hAnsi="Times New Roman" w:cs="Times New Roman"/>
+              </w:rPr>
               <w:t>……………………………</w:t>
             </w:r>
             <w:r>
@@ -713,6 +750,13 @@
                 <w:rFonts w:ascii="Times New Roman" w:eastAsia="Times New Roman" w:hAnsi="Times New Roman" w:cs="Times New Roman"/>
                 <w:lang w:val="en-US"/>
               </w:rPr>
+              <w:t xml:space="preserve"> </w:t>
+            </w:r>
+            <w:r>
+              <w:rPr>
+                <w:rFonts w:ascii="Times New Roman" w:eastAsia="Times New Roman" w:hAnsi="Times New Roman" w:cs="Times New Roman"/>
+                <w:lang w:val="en-US"/>
+              </w:rPr>
               <w:t>………………………………………………………………………………………………..</w:t>
             </w:r>
           </w:p>
@@ -826,7 +870,6 @@
                 <w:rFonts w:ascii="Times New Roman" w:eastAsia="Times New Roman" w:hAnsi="Times New Roman" w:cs="Times New Roman"/>
               </w:rPr>
               <w:tab/>
-              <w:t>Tên Công ty</w:t>
             </w:r>
             <w:r>
               <w:rPr>
@@ -841,6 +884,13 @@
                 <w:lang w:val="en-US"/>
               </w:rPr>
               <w:t>……</w:t>
+            </w:r>
+            <w:r>
+              <w:rPr>
+                <w:rFonts w:ascii="Times New Roman" w:eastAsia="Times New Roman" w:hAnsi="Times New Roman" w:cs="Times New Roman"/>
+                <w:lang w:val="en-US"/>
+              </w:rPr>
+              <w:t>…………….</w:t>
             </w:r>
           </w:p>
         </w:tc>
@@ -876,6 +926,13 @@
                 <w:rFonts w:ascii="Times New Roman" w:eastAsia="Times New Roman" w:hAnsi="Times New Roman" w:cs="Times New Roman"/>
               </w:rPr>
               <w:t>:</w:t>
+            </w:r>
+            <w:r>
+              <w:rPr>
+                <w:rFonts w:ascii="Times New Roman" w:eastAsia="Times New Roman" w:hAnsi="Times New Roman" w:cs="Times New Roman"/>
+                <w:lang w:val="en-US"/>
+              </w:rPr>
+              <w:t xml:space="preserve"> </w:t>
             </w:r>
             <w:r>
               <w:rPr>
@@ -970,6 +1027,13 @@
                 <w:rFonts w:ascii="Times New Roman" w:eastAsia="Times New Roman" w:hAnsi="Times New Roman" w:cs="Times New Roman"/>
                 <w:lang w:val="en-US"/>
               </w:rPr>
+              <w:t xml:space="preserve"> </w:t>
+            </w:r>
+            <w:r>
+              <w:rPr>
+                <w:rFonts w:ascii="Times New Roman" w:eastAsia="Times New Roman" w:hAnsi="Times New Roman" w:cs="Times New Roman"/>
+                <w:lang w:val="en-US"/>
+              </w:rPr>
               <w:t>…………………………</w:t>
             </w:r>
             <w:r>
@@ -1025,7 +1089,35 @@
                 <w:rFonts w:ascii="Times New Roman" w:eastAsia="Times New Roman" w:hAnsi="Times New Roman" w:cs="Times New Roman"/>
                 <w:lang w:val="en-US"/>
               </w:rPr>
-              <w:t>{date_of_birth}</w:t>
+              <w:t>{</w:t>
+            </w:r>
+            <w:r>
+              <w:rPr>
+                <w:rFonts w:ascii="Times New Roman" w:eastAsia="Times New Roman" w:hAnsi="Times New Roman" w:cs="Times New Roman"/>
+                <w:lang w:val="en-US"/>
+              </w:rPr>
+              <w:t xml:space="preserve">{ </w:t>
+            </w:r>
+            <w:r>
+              <w:rPr>
+                <w:rFonts w:ascii="Times New Roman" w:eastAsia="Times New Roman" w:hAnsi="Times New Roman" w:cs="Times New Roman"/>
+                <w:lang w:val="en-US"/>
+              </w:rPr>
+              <w:t>date_of_birth</w:t>
+            </w:r>
+            <w:r>
+              <w:rPr>
+                <w:rFonts w:ascii="Times New Roman" w:eastAsia="Times New Roman" w:hAnsi="Times New Roman" w:cs="Times New Roman"/>
+                <w:lang w:val="en-US"/>
+              </w:rPr>
+              <w:t xml:space="preserve"> }</w:t>
+            </w:r>
+            <w:r>
+              <w:rPr>
+                <w:rFonts w:ascii="Times New Roman" w:eastAsia="Times New Roman" w:hAnsi="Times New Roman" w:cs="Times New Roman"/>
+                <w:lang w:val="en-US"/>
+              </w:rPr>
+              <w:t>}</w:t>
             </w:r>
           </w:p>
         </w:tc>
@@ -1066,7 +1158,35 @@
                 <w:rFonts w:ascii="Times New Roman" w:eastAsia="Times New Roman" w:hAnsi="Times New Roman" w:cs="Times New Roman"/>
                 <w:lang w:val="en-US"/>
               </w:rPr>
-              <w:t xml:space="preserve"> {gender}</w:t>
+              <w:t xml:space="preserve"> {</w:t>
+            </w:r>
+            <w:r>
+              <w:rPr>
+                <w:rFonts w:ascii="Times New Roman" w:eastAsia="Times New Roman" w:hAnsi="Times New Roman" w:cs="Times New Roman"/>
+                <w:lang w:val="en-US"/>
+              </w:rPr>
+              <w:t xml:space="preserve">{ </w:t>
+            </w:r>
+            <w:r>
+              <w:rPr>
+                <w:rFonts w:ascii="Times New Roman" w:eastAsia="Times New Roman" w:hAnsi="Times New Roman" w:cs="Times New Roman"/>
+                <w:lang w:val="en-US"/>
+              </w:rPr>
+              <w:t>gender</w:t>
+            </w:r>
+            <w:r>
+              <w:rPr>
+                <w:rFonts w:ascii="Times New Roman" w:eastAsia="Times New Roman" w:hAnsi="Times New Roman" w:cs="Times New Roman"/>
+                <w:lang w:val="en-US"/>
+              </w:rPr>
+              <w:t xml:space="preserve"> }</w:t>
+            </w:r>
+            <w:r>
+              <w:rPr>
+                <w:rFonts w:ascii="Times New Roman" w:eastAsia="Times New Roman" w:hAnsi="Times New Roman" w:cs="Times New Roman"/>
+                <w:lang w:val="en-US"/>
+              </w:rPr>
+              <w:t>}</w:t>
             </w:r>
           </w:p>
         </w:tc>
@@ -1192,6 +1312,13 @@
                 <w:rFonts w:ascii="Times New Roman" w:eastAsia="Times New Roman" w:hAnsi="Times New Roman" w:cs="Times New Roman"/>
                 <w:lang w:val="en-US"/>
               </w:rPr>
+              <w:t xml:space="preserve"> </w:t>
+            </w:r>
+            <w:r>
+              <w:rPr>
+                <w:rFonts w:ascii="Times New Roman" w:eastAsia="Times New Roman" w:hAnsi="Times New Roman" w:cs="Times New Roman"/>
+                <w:lang w:val="en-US"/>
+              </w:rPr>
               <w:t>…………………………</w:t>
             </w:r>
             <w:r>
@@ -1231,14 +1358,41 @@
               <w:rPr>
                 <w:rFonts w:ascii="Times New Roman" w:eastAsia="Times New Roman" w:hAnsi="Times New Roman" w:cs="Times New Roman"/>
               </w:rPr>
-              <w:t>{permena</w:t>
-            </w:r>
-            <w:r>
-              <w:rPr>
-                <w:rFonts w:ascii="Times New Roman" w:eastAsia="Times New Roman" w:hAnsi="Times New Roman" w:cs="Times New Roman"/>
-                <w:lang w:val="en-US"/>
-              </w:rPr>
-              <w:t>nt_addr}……………………………………………………………</w:t>
+              <w:t>{</w:t>
+            </w:r>
+            <w:r>
+              <w:rPr>
+                <w:rFonts w:ascii="Times New Roman" w:eastAsia="Times New Roman" w:hAnsi="Times New Roman" w:cs="Times New Roman"/>
+                <w:lang w:val="en-US"/>
+              </w:rPr>
+              <w:t xml:space="preserve">{ </w:t>
+            </w:r>
+            <w:r>
+              <w:rPr>
+                <w:rFonts w:ascii="Times New Roman" w:eastAsia="Times New Roman" w:hAnsi="Times New Roman" w:cs="Times New Roman"/>
+              </w:rPr>
+              <w:t>permena</w:t>
+            </w:r>
+            <w:r>
+              <w:rPr>
+                <w:rFonts w:ascii="Times New Roman" w:eastAsia="Times New Roman" w:hAnsi="Times New Roman" w:cs="Times New Roman"/>
+                <w:lang w:val="en-US"/>
+              </w:rPr>
+              <w:t>nt_addr</w:t>
+            </w:r>
+            <w:r>
+              <w:rPr>
+                <w:rFonts w:ascii="Times New Roman" w:eastAsia="Times New Roman" w:hAnsi="Times New Roman" w:cs="Times New Roman"/>
+                <w:lang w:val="en-US"/>
+              </w:rPr>
+              <w:t xml:space="preserve"> }</w:t>
+            </w:r>
+            <w:r>
+              <w:rPr>
+                <w:rFonts w:ascii="Times New Roman" w:eastAsia="Times New Roman" w:hAnsi="Times New Roman" w:cs="Times New Roman"/>
+                <w:lang w:val="en-US"/>
+              </w:rPr>
+              <w:t>}……………………………………………………………</w:t>
             </w:r>
             <w:r>
               <w:rPr>
@@ -1291,7 +1445,33 @@
               <w:rPr>
                 <w:rFonts w:ascii="Times New Roman" w:eastAsia="Times New Roman" w:hAnsi="Times New Roman" w:cs="Times New Roman"/>
               </w:rPr>
-              <w:t xml:space="preserve"> {cccd}</w:t>
+              <w:t xml:space="preserve"> {</w:t>
+            </w:r>
+            <w:r>
+              <w:rPr>
+                <w:rFonts w:ascii="Times New Roman" w:eastAsia="Times New Roman" w:hAnsi="Times New Roman" w:cs="Times New Roman"/>
+                <w:lang w:val="en-US"/>
+              </w:rPr>
+              <w:t xml:space="preserve">{ </w:t>
+            </w:r>
+            <w:r>
+              <w:rPr>
+                <w:rFonts w:ascii="Times New Roman" w:eastAsia="Times New Roman" w:hAnsi="Times New Roman" w:cs="Times New Roman"/>
+              </w:rPr>
+              <w:t>cccd</w:t>
+            </w:r>
+            <w:r>
+              <w:rPr>
+                <w:rFonts w:ascii="Times New Roman" w:eastAsia="Times New Roman" w:hAnsi="Times New Roman" w:cs="Times New Roman"/>
+                <w:lang w:val="en-US"/>
+              </w:rPr>
+              <w:t xml:space="preserve"> }</w:t>
+            </w:r>
+            <w:r>
+              <w:rPr>
+                <w:rFonts w:ascii="Times New Roman" w:eastAsia="Times New Roman" w:hAnsi="Times New Roman" w:cs="Times New Roman"/>
+              </w:rPr>
+              <w:t>}</w:t>
             </w:r>
           </w:p>
         </w:tc>
@@ -1318,7 +1498,27 @@
               <w:rPr>
                 <w:rFonts w:ascii="Times New Roman" w:eastAsia="Times New Roman" w:hAnsi="Times New Roman" w:cs="Times New Roman"/>
               </w:rPr>
-              <w:t xml:space="preserve"> {cccd_date</w:t>
+              <w:t xml:space="preserve"> {</w:t>
+            </w:r>
+            <w:r>
+              <w:rPr>
+                <w:rFonts w:ascii="Times New Roman" w:eastAsia="Times New Roman" w:hAnsi="Times New Roman" w:cs="Times New Roman"/>
+                <w:lang w:val="en-US"/>
+              </w:rPr>
+              <w:t xml:space="preserve">{ </w:t>
+            </w:r>
+            <w:r>
+              <w:rPr>
+                <w:rFonts w:ascii="Times New Roman" w:eastAsia="Times New Roman" w:hAnsi="Times New Roman" w:cs="Times New Roman"/>
+              </w:rPr>
+              <w:t>cccd_date</w:t>
+            </w:r>
+            <w:r>
+              <w:rPr>
+                <w:rFonts w:ascii="Times New Roman" w:eastAsia="Times New Roman" w:hAnsi="Times New Roman" w:cs="Times New Roman"/>
+                <w:lang w:val="en-US"/>
+              </w:rPr>
+              <w:t xml:space="preserve"> }</w:t>
             </w:r>
             <w:r>
               <w:rPr>
@@ -1350,7 +1550,33 @@
               <w:rPr>
                 <w:rFonts w:ascii="Times New Roman" w:eastAsia="Times New Roman" w:hAnsi="Times New Roman" w:cs="Times New Roman"/>
               </w:rPr>
-              <w:t>{cccd_place}</w:t>
+              <w:t>{</w:t>
+            </w:r>
+            <w:r>
+              <w:rPr>
+                <w:rFonts w:ascii="Times New Roman" w:eastAsia="Times New Roman" w:hAnsi="Times New Roman" w:cs="Times New Roman"/>
+                <w:lang w:val="en-US"/>
+              </w:rPr>
+              <w:t xml:space="preserve">{ </w:t>
+            </w:r>
+            <w:r>
+              <w:rPr>
+                <w:rFonts w:ascii="Times New Roman" w:eastAsia="Times New Roman" w:hAnsi="Times New Roman" w:cs="Times New Roman"/>
+              </w:rPr>
+              <w:t>cccd_place</w:t>
+            </w:r>
+            <w:r>
+              <w:rPr>
+                <w:rFonts w:ascii="Times New Roman" w:eastAsia="Times New Roman" w:hAnsi="Times New Roman" w:cs="Times New Roman"/>
+                <w:lang w:val="en-US"/>
+              </w:rPr>
+              <w:t xml:space="preserve"> }</w:t>
+            </w:r>
+            <w:r>
+              <w:rPr>
+                <w:rFonts w:ascii="Times New Roman" w:eastAsia="Times New Roman" w:hAnsi="Times New Roman" w:cs="Times New Roman"/>
+              </w:rPr>
+              <w:t>}</w:t>
             </w:r>
           </w:p>
         </w:tc>
@@ -1387,6 +1613,12 @@
               <w:rPr>
                 <w:rFonts w:ascii="Times New Roman" w:eastAsia="Times New Roman" w:hAnsi="Times New Roman" w:cs="Times New Roman"/>
               </w:rPr>
+              <w:t xml:space="preserve"> </w:t>
+            </w:r>
+            <w:r>
+              <w:rPr>
+                <w:rFonts w:ascii="Times New Roman" w:eastAsia="Times New Roman" w:hAnsi="Times New Roman" w:cs="Times New Roman"/>
+              </w:rPr>
               <w:t>…………………………..</w:t>
             </w:r>
           </w:p>
@@ -1415,6 +1647,13 @@
                 <w:rFonts w:ascii="Times New Roman" w:eastAsia="Times New Roman" w:hAnsi="Times New Roman" w:cs="Times New Roman"/>
               </w:rPr>
               <w:t>:</w:t>
+            </w:r>
+            <w:r>
+              <w:rPr>
+                <w:rFonts w:ascii="Times New Roman" w:eastAsia="Times New Roman" w:hAnsi="Times New Roman" w:cs="Times New Roman"/>
+                <w:lang w:val="en-US"/>
+              </w:rPr>
+              <w:t xml:space="preserve"> </w:t>
             </w:r>
             <w:r>
               <w:rPr>
@@ -1479,21 +1718,28 @@
                 <w:rFonts w:ascii="Times New Roman" w:eastAsia="Times New Roman" w:hAnsi="Times New Roman" w:cs="Times New Roman"/>
                 <w:lang w:val="en-US"/>
               </w:rPr>
-              <w:t>: ………………………</w:t>
-            </w:r>
-            <w:r>
-              <w:rPr>
-                <w:rFonts w:ascii="Times New Roman" w:eastAsia="Times New Roman" w:hAnsi="Times New Roman" w:cs="Times New Roman"/>
-                <w:lang w:val="en-US"/>
-              </w:rPr>
-              <w:t>………………………………………………………....</w:t>
-            </w:r>
-            <w:r>
-              <w:rPr>
-                <w:rFonts w:ascii="Times New Roman" w:eastAsia="Times New Roman" w:hAnsi="Times New Roman" w:cs="Times New Roman"/>
-                <w:lang w:val="en-US"/>
-              </w:rPr>
-              <w:t>..............</w:t>
+              <w:t>:</w:t>
+            </w:r>
+            <w:r>
+              <w:rPr>
+                <w:rFonts w:ascii="Times New Roman" w:eastAsia="Times New Roman" w:hAnsi="Times New Roman" w:cs="Times New Roman"/>
+                <w:lang w:val="en-US"/>
+              </w:rPr>
+              <w:t xml:space="preserve"> {{ </w:t>
+            </w:r>
+            <w:r>
+              <w:rPr>
+                <w:rFonts w:ascii="Times New Roman" w:eastAsia="Times New Roman" w:hAnsi="Times New Roman" w:cs="Times New Roman"/>
+                <w:lang w:val="en-US"/>
+              </w:rPr>
+              <w:t>salary</w:t>
+            </w:r>
+            <w:r>
+              <w:rPr>
+                <w:rFonts w:ascii="Times New Roman" w:eastAsia="Times New Roman" w:hAnsi="Times New Roman" w:cs="Times New Roman"/>
+                <w:lang w:val="en-US"/>
+              </w:rPr>
+              <w:t xml:space="preserve"> }}</w:t>
             </w:r>
           </w:p>
           <w:p>
@@ -1518,21 +1764,272 @@
                 <w:rFonts w:ascii="Times New Roman" w:eastAsia="Times New Roman" w:hAnsi="Times New Roman" w:cs="Times New Roman"/>
                 <w:lang w:val="en-US"/>
               </w:rPr>
-              <w:t>: ……………….</w:t>
-            </w:r>
-            <w:r>
-              <w:rPr>
-                <w:rFonts w:ascii="Times New Roman" w:eastAsia="Times New Roman" w:hAnsi="Times New Roman" w:cs="Times New Roman"/>
-                <w:lang w:val="en-US"/>
-              </w:rPr>
-              <w:t>…………………………………………………….......</w:t>
-            </w:r>
-            <w:r>
-              <w:rPr>
-                <w:rFonts w:ascii="Times New Roman" w:eastAsia="Times New Roman" w:hAnsi="Times New Roman" w:cs="Times New Roman"/>
-                <w:lang w:val="en-US"/>
-              </w:rPr>
-              <w:t>..............</w:t>
+              <w:t xml:space="preserve">: </w:t>
+            </w:r>
+          </w:p>
+          <w:p>
+            <w:pPr>
+              <w:pStyle w:val="ListParagraph"/>
+              <w:numPr>
+                <w:ilvl w:val="0"/>
+                <w:numId w:val="2"/>
+              </w:numPr>
+              <w:spacing w:line="360" w:lineRule="auto"/>
+              <w:rPr>
+                <w:rFonts w:ascii="Times New Roman" w:eastAsia="Times New Roman" w:hAnsi="Times New Roman" w:cs="Times New Roman"/>
+              </w:rPr>
+            </w:pPr>
+            <w:r>
+              <w:rPr>
+                <w:rFonts w:ascii="Times New Roman" w:eastAsia="Times New Roman" w:hAnsi="Times New Roman" w:cs="Times New Roman"/>
+              </w:rPr>
+              <w:t>Phụ cấp chuyên cần: {{ att</w:t>
+            </w:r>
+            <w:r>
+              <w:rPr>
+                <w:rFonts w:ascii="Times New Roman" w:eastAsia="Times New Roman" w:hAnsi="Times New Roman" w:cs="Times New Roman"/>
+                <w:lang w:val="en-US"/>
+              </w:rPr>
+              <w:t>endant_</w:t>
+            </w:r>
+            <w:r>
+              <w:rPr>
+                <w:rFonts w:ascii="Times New Roman" w:eastAsia="Times New Roman" w:hAnsi="Times New Roman" w:cs="Times New Roman"/>
+                <w:lang w:val="en-US"/>
+              </w:rPr>
+              <w:t>benefit</w:t>
+            </w:r>
+            <w:r>
+              <w:rPr>
+                <w:rFonts w:ascii="Times New Roman" w:eastAsia="Times New Roman" w:hAnsi="Times New Roman" w:cs="Times New Roman"/>
+                <w:lang w:val="en-US"/>
+              </w:rPr>
+              <w:t xml:space="preserve"> }}</w:t>
+            </w:r>
+          </w:p>
+          <w:p>
+            <w:pPr>
+              <w:pStyle w:val="ListParagraph"/>
+              <w:numPr>
+                <w:ilvl w:val="0"/>
+                <w:numId w:val="2"/>
+              </w:numPr>
+              <w:spacing w:line="360" w:lineRule="auto"/>
+              <w:rPr>
+                <w:rFonts w:ascii="Times New Roman" w:eastAsia="Times New Roman" w:hAnsi="Times New Roman" w:cs="Times New Roman"/>
+              </w:rPr>
+            </w:pPr>
+            <w:r>
+              <w:rPr>
+                <w:rFonts w:ascii="Times New Roman" w:eastAsia="Times New Roman" w:hAnsi="Times New Roman" w:cs="Times New Roman"/>
+              </w:rPr>
+              <w:t xml:space="preserve">Phụ cấp </w:t>
+            </w:r>
+            <w:r>
+              <w:rPr>
+                <w:rFonts w:ascii="Times New Roman" w:eastAsia="Times New Roman" w:hAnsi="Times New Roman" w:cs="Times New Roman"/>
+              </w:rPr>
+              <w:t>đi lại: {{ tr</w:t>
+            </w:r>
+            <w:r>
+              <w:rPr>
+                <w:rFonts w:ascii="Times New Roman" w:eastAsia="Times New Roman" w:hAnsi="Times New Roman" w:cs="Times New Roman"/>
+              </w:rPr>
+              <w:t>ans</w:t>
+            </w:r>
+            <w:r>
+              <w:rPr>
+                <w:rFonts w:ascii="Times New Roman" w:eastAsia="Times New Roman" w:hAnsi="Times New Roman" w:cs="Times New Roman"/>
+                <w:lang w:val="en-US"/>
+              </w:rPr>
+              <w:t>portation_</w:t>
+            </w:r>
+            <w:r>
+              <w:rPr>
+                <w:rFonts w:ascii="Times New Roman" w:eastAsia="Times New Roman" w:hAnsi="Times New Roman" w:cs="Times New Roman"/>
+                <w:lang w:val="en-US"/>
+              </w:rPr>
+              <w:t>benefit</w:t>
+            </w:r>
+            <w:r>
+              <w:rPr>
+                <w:rFonts w:ascii="Times New Roman" w:eastAsia="Times New Roman" w:hAnsi="Times New Roman" w:cs="Times New Roman"/>
+                <w:lang w:val="en-US"/>
+              </w:rPr>
+              <w:t xml:space="preserve"> }}</w:t>
+            </w:r>
+          </w:p>
+          <w:p>
+            <w:pPr>
+              <w:pStyle w:val="ListParagraph"/>
+              <w:numPr>
+                <w:ilvl w:val="0"/>
+                <w:numId w:val="2"/>
+              </w:numPr>
+              <w:spacing w:line="360" w:lineRule="auto"/>
+              <w:rPr>
+                <w:rFonts w:ascii="Times New Roman" w:eastAsia="Times New Roman" w:hAnsi="Times New Roman" w:cs="Times New Roman"/>
+              </w:rPr>
+            </w:pPr>
+            <w:r>
+              <w:rPr>
+                <w:rFonts w:ascii="Times New Roman" w:eastAsia="Times New Roman" w:hAnsi="Times New Roman" w:cs="Times New Roman"/>
+              </w:rPr>
+              <w:t>Ph</w:t>
+            </w:r>
+            <w:r>
+              <w:rPr>
+                <w:rFonts w:ascii="Times New Roman" w:eastAsia="Times New Roman" w:hAnsi="Times New Roman" w:cs="Times New Roman"/>
+              </w:rPr>
+              <w:t>ụ cấp nhà ở: {{ hous</w:t>
+            </w:r>
+            <w:r>
+              <w:rPr>
+                <w:rFonts w:ascii="Times New Roman" w:eastAsia="Times New Roman" w:hAnsi="Times New Roman" w:cs="Times New Roman"/>
+                <w:lang w:val="en-US"/>
+              </w:rPr>
+              <w:t>ing_</w:t>
+            </w:r>
+            <w:r>
+              <w:rPr>
+                <w:rFonts w:ascii="Times New Roman" w:eastAsia="Times New Roman" w:hAnsi="Times New Roman" w:cs="Times New Roman"/>
+                <w:lang w:val="en-US"/>
+              </w:rPr>
+              <w:t>benefit</w:t>
+            </w:r>
+            <w:r>
+              <w:rPr>
+                <w:rFonts w:ascii="Times New Roman" w:eastAsia="Times New Roman" w:hAnsi="Times New Roman" w:cs="Times New Roman"/>
+                <w:lang w:val="en-US"/>
+              </w:rPr>
+              <w:t xml:space="preserve"> }}</w:t>
+            </w:r>
+          </w:p>
+          <w:p>
+            <w:pPr>
+              <w:pStyle w:val="ListParagraph"/>
+              <w:numPr>
+                <w:ilvl w:val="0"/>
+                <w:numId w:val="2"/>
+              </w:numPr>
+              <w:spacing w:line="360" w:lineRule="auto"/>
+              <w:rPr>
+                <w:rFonts w:ascii="Times New Roman" w:eastAsia="Times New Roman" w:hAnsi="Times New Roman" w:cs="Times New Roman"/>
+              </w:rPr>
+            </w:pPr>
+            <w:r>
+              <w:rPr>
+                <w:rFonts w:ascii="Times New Roman" w:eastAsia="Times New Roman" w:hAnsi="Times New Roman" w:cs="Times New Roman"/>
+              </w:rPr>
+              <w:t>Ph</w:t>
+            </w:r>
+            <w:r>
+              <w:rPr>
+                <w:rFonts w:ascii="Times New Roman" w:eastAsia="Times New Roman" w:hAnsi="Times New Roman" w:cs="Times New Roman"/>
+              </w:rPr>
+              <w:t>ụ cấp điện thoại: {{</w:t>
+            </w:r>
+            <w:r>
+              <w:rPr>
+                <w:rFonts w:ascii="Times New Roman" w:eastAsia="Times New Roman" w:hAnsi="Times New Roman" w:cs="Times New Roman"/>
+                <w:lang w:val="en-US"/>
+              </w:rPr>
+              <w:t xml:space="preserve"> </w:t>
+            </w:r>
+            <w:r>
+              <w:rPr>
+                <w:rFonts w:ascii="Times New Roman" w:eastAsia="Times New Roman" w:hAnsi="Times New Roman" w:cs="Times New Roman"/>
+              </w:rPr>
+              <w:t>phone_</w:t>
+            </w:r>
+            <w:r>
+              <w:rPr>
+                <w:rFonts w:ascii="Times New Roman" w:eastAsia="Times New Roman" w:hAnsi="Times New Roman" w:cs="Times New Roman"/>
+                <w:lang w:val="en-US"/>
+              </w:rPr>
+              <w:t>benefit</w:t>
+            </w:r>
+            <w:r>
+              <w:rPr>
+                <w:rFonts w:ascii="Times New Roman" w:eastAsia="Times New Roman" w:hAnsi="Times New Roman" w:cs="Times New Roman"/>
+                <w:lang w:val="en-US"/>
+              </w:rPr>
+              <w:t xml:space="preserve"> }}</w:t>
+            </w:r>
+          </w:p>
+          <w:p>
+            <w:pPr>
+              <w:pStyle w:val="ListParagraph"/>
+              <w:numPr>
+                <w:ilvl w:val="0"/>
+                <w:numId w:val="2"/>
+              </w:numPr>
+              <w:spacing w:line="360" w:lineRule="auto"/>
+              <w:rPr>
+                <w:rFonts w:ascii="Times New Roman" w:eastAsia="Times New Roman" w:hAnsi="Times New Roman" w:cs="Times New Roman"/>
+              </w:rPr>
+            </w:pPr>
+            <w:r>
+              <w:rPr>
+                <w:rFonts w:ascii="Times New Roman" w:eastAsia="Times New Roman" w:hAnsi="Times New Roman" w:cs="Times New Roman"/>
+              </w:rPr>
+              <w:t>Ph</w:t>
+            </w:r>
+            <w:r>
+              <w:rPr>
+                <w:rFonts w:ascii="Times New Roman" w:eastAsia="Times New Roman" w:hAnsi="Times New Roman" w:cs="Times New Roman"/>
+              </w:rPr>
+              <w:t>ụ cấp tiền ăn: {{ meal_</w:t>
+            </w:r>
+            <w:r>
+              <w:rPr>
+                <w:rFonts w:ascii="Times New Roman" w:eastAsia="Times New Roman" w:hAnsi="Times New Roman" w:cs="Times New Roman"/>
+              </w:rPr>
+              <w:t>benefit</w:t>
+            </w:r>
+            <w:r>
+              <w:rPr>
+                <w:rFonts w:ascii="Times New Roman" w:eastAsia="Times New Roman" w:hAnsi="Times New Roman" w:cs="Times New Roman"/>
+                <w:lang w:val="en-US"/>
+              </w:rPr>
+              <w:t xml:space="preserve"> }}</w:t>
+            </w:r>
+          </w:p>
+          <w:p>
+            <w:pPr>
+              <w:pStyle w:val="ListParagraph"/>
+              <w:numPr>
+                <w:ilvl w:val="0"/>
+                <w:numId w:val="2"/>
+              </w:numPr>
+              <w:spacing w:line="360" w:lineRule="auto"/>
+              <w:rPr>
+                <w:rFonts w:ascii="Times New Roman" w:eastAsia="Times New Roman" w:hAnsi="Times New Roman" w:cs="Times New Roman"/>
+              </w:rPr>
+            </w:pPr>
+            <w:r>
+              <w:rPr>
+                <w:rFonts w:ascii="Times New Roman" w:eastAsia="Times New Roman" w:hAnsi="Times New Roman" w:cs="Times New Roman"/>
+              </w:rPr>
+              <w:t>Ph</w:t>
+            </w:r>
+            <w:r>
+              <w:rPr>
+                <w:rFonts w:ascii="Times New Roman" w:eastAsia="Times New Roman" w:hAnsi="Times New Roman" w:cs="Times New Roman"/>
+              </w:rPr>
+              <w:t>ụ cấp độc hại: {{ toxic_</w:t>
+            </w:r>
+            <w:r>
+              <w:rPr>
+                <w:rFonts w:ascii="Times New Roman" w:eastAsia="Times New Roman" w:hAnsi="Times New Roman" w:cs="Times New Roman"/>
+              </w:rPr>
+              <w:t>benefit</w:t>
+            </w:r>
+            <w:r>
+              <w:rPr>
+                <w:rFonts w:ascii="Times New Roman" w:eastAsia="Times New Roman" w:hAnsi="Times New Roman" w:cs="Times New Roman"/>
+              </w:rPr>
+              <w:t xml:space="preserve"> }}</w:t>
             </w:r>
           </w:p>
           <w:p>
@@ -1557,21 +2054,14 @@
                 <w:rFonts w:ascii="Times New Roman" w:eastAsia="Times New Roman" w:hAnsi="Times New Roman" w:cs="Times New Roman"/>
                 <w:lang w:val="en-US"/>
               </w:rPr>
-              <w:t>: ………………………..</w:t>
-            </w:r>
-            <w:r>
-              <w:rPr>
-                <w:rFonts w:ascii="Times New Roman" w:eastAsia="Times New Roman" w:hAnsi="Times New Roman" w:cs="Times New Roman"/>
-                <w:lang w:val="en-US"/>
-              </w:rPr>
-              <w:t>…………………………………………………….......</w:t>
-            </w:r>
-            <w:r>
-              <w:rPr>
-                <w:rFonts w:ascii="Times New Roman" w:eastAsia="Times New Roman" w:hAnsi="Times New Roman" w:cs="Times New Roman"/>
-                <w:lang w:val="en-US"/>
-              </w:rPr>
-              <w:t>..............</w:t>
+              <w:t xml:space="preserve">: </w:t>
+            </w:r>
+            <w:r>
+              <w:rPr>
+                <w:rFonts w:ascii="Times New Roman" w:eastAsia="Times New Roman" w:hAnsi="Times New Roman" w:cs="Times New Roman"/>
+                <w:lang w:val="en-US"/>
+              </w:rPr>
+              <w:t xml:space="preserve">{{ position }} </w:t>
             </w:r>
           </w:p>
           <w:p>
@@ -1624,6 +2114,7 @@
               <w:rPr>
                 <w:rFonts w:ascii="Times New Roman" w:eastAsia="Times New Roman" w:hAnsi="Times New Roman" w:cs="Times New Roman"/>
               </w:rPr>
+              <w:lastRenderedPageBreak/>
               <w:t>Nội dung thay đổi là một bộ phận không thể tách rời của hợp đồng số</w:t>
             </w:r>
             <w:r>
@@ -1679,6 +2170,7 @@
                 <w:b/>
                 <w:bCs/>
               </w:rPr>
+              <w:lastRenderedPageBreak/>
               <w:t>NGƯỜI LAO ĐỘNG</w:t>
             </w:r>
           </w:p>
@@ -1966,8 +2458,123 @@
       </w:rPr>
     </w:lvl>
   </w:abstractNum>
+  <w:abstractNum w:abstractNumId="1" w15:restartNumberingAfterBreak="0">
+    <w:nsid w:val="639A4E84"/>
+    <w:multiLevelType w:val="hybridMultilevel"/>
+    <w:tmpl w:val="8312A79C"/>
+    <w:lvl w:ilvl="0" w:tplc="23E45CEE">
+      <w:numFmt w:val="bullet"/>
+      <w:lvlText w:val="-"/>
+      <w:lvlJc w:val="left"/>
+      <w:pPr>
+        <w:ind w:left="1080" w:hanging="360"/>
+      </w:pPr>
+      <w:rPr>
+        <w:rFonts w:ascii="Times New Roman" w:eastAsia="Times New Roman" w:hAnsi="Times New Roman" w:cs="Times New Roman" w:hint="default"/>
+      </w:rPr>
+    </w:lvl>
+    <w:lvl w:ilvl="1" w:tplc="0C090003" w:tentative="1">
+      <w:start w:val="1"/>
+      <w:numFmt w:val="bullet"/>
+      <w:lvlText w:val="o"/>
+      <w:lvlJc w:val="left"/>
+      <w:pPr>
+        <w:ind w:left="1800" w:hanging="360"/>
+      </w:pPr>
+      <w:rPr>
+        <w:rFonts w:ascii="Courier New" w:hAnsi="Courier New" w:cs="Courier New" w:hint="default"/>
+      </w:rPr>
+    </w:lvl>
+    <w:lvl w:ilvl="2" w:tplc="0C090005" w:tentative="1">
+      <w:start w:val="1"/>
+      <w:numFmt w:val="bullet"/>
+      <w:lvlText w:val=""/>
+      <w:lvlJc w:val="left"/>
+      <w:pPr>
+        <w:ind w:left="2520" w:hanging="360"/>
+      </w:pPr>
+      <w:rPr>
+        <w:rFonts w:ascii="Wingdings" w:hAnsi="Wingdings" w:hint="default"/>
+      </w:rPr>
+    </w:lvl>
+    <w:lvl w:ilvl="3" w:tplc="0C090001" w:tentative="1">
+      <w:start w:val="1"/>
+      <w:numFmt w:val="bullet"/>
+      <w:lvlText w:val=""/>
+      <w:lvlJc w:val="left"/>
+      <w:pPr>
+        <w:ind w:left="3240" w:hanging="360"/>
+      </w:pPr>
+      <w:rPr>
+        <w:rFonts w:ascii="Symbol" w:hAnsi="Symbol" w:hint="default"/>
+      </w:rPr>
+    </w:lvl>
+    <w:lvl w:ilvl="4" w:tplc="0C090003" w:tentative="1">
+      <w:start w:val="1"/>
+      <w:numFmt w:val="bullet"/>
+      <w:lvlText w:val="o"/>
+      <w:lvlJc w:val="left"/>
+      <w:pPr>
+        <w:ind w:left="3960" w:hanging="360"/>
+      </w:pPr>
+      <w:rPr>
+        <w:rFonts w:ascii="Courier New" w:hAnsi="Courier New" w:cs="Courier New" w:hint="default"/>
+      </w:rPr>
+    </w:lvl>
+    <w:lvl w:ilvl="5" w:tplc="0C090005" w:tentative="1">
+      <w:start w:val="1"/>
+      <w:numFmt w:val="bullet"/>
+      <w:lvlText w:val=""/>
+      <w:lvlJc w:val="left"/>
+      <w:pPr>
+        <w:ind w:left="4680" w:hanging="360"/>
+      </w:pPr>
+      <w:rPr>
+        <w:rFonts w:ascii="Wingdings" w:hAnsi="Wingdings" w:hint="default"/>
+      </w:rPr>
+    </w:lvl>
+    <w:lvl w:ilvl="6" w:tplc="0C090001" w:tentative="1">
+      <w:start w:val="1"/>
+      <w:numFmt w:val="bullet"/>
+      <w:lvlText w:val=""/>
+      <w:lvlJc w:val="left"/>
+      <w:pPr>
+        <w:ind w:left="5400" w:hanging="360"/>
+      </w:pPr>
+      <w:rPr>
+        <w:rFonts w:ascii="Symbol" w:hAnsi="Symbol" w:hint="default"/>
+      </w:rPr>
+    </w:lvl>
+    <w:lvl w:ilvl="7" w:tplc="0C090003" w:tentative="1">
+      <w:start w:val="1"/>
+      <w:numFmt w:val="bullet"/>
+      <w:lvlText w:val="o"/>
+      <w:lvlJc w:val="left"/>
+      <w:pPr>
+        <w:ind w:left="6120" w:hanging="360"/>
+      </w:pPr>
+      <w:rPr>
+        <w:rFonts w:ascii="Courier New" w:hAnsi="Courier New" w:cs="Courier New" w:hint="default"/>
+      </w:rPr>
+    </w:lvl>
+    <w:lvl w:ilvl="8" w:tplc="0C090005" w:tentative="1">
+      <w:start w:val="1"/>
+      <w:numFmt w:val="bullet"/>
+      <w:lvlText w:val=""/>
+      <w:lvlJc w:val="left"/>
+      <w:pPr>
+        <w:ind w:left="6840" w:hanging="360"/>
+      </w:pPr>
+      <w:rPr>
+        <w:rFonts w:ascii="Wingdings" w:hAnsi="Wingdings" w:hint="default"/>
+      </w:rPr>
+    </w:lvl>
+  </w:abstractNum>
   <w:num w:numId="1" w16cid:durableId="127363408">
     <w:abstractNumId w:val="0"/>
+  </w:num>
+  <w:num w:numId="2" w16cid:durableId="1221794804">
+    <w:abstractNumId w:val="1"/>
   </w:num>
 </w:numbering>
 </file>
@@ -2574,6 +3181,17 @@
       </w:tblBorders>
     </w:tblPr>
   </w:style>
+  <w:style w:type="paragraph" w:styleId="ListParagraph">
+    <w:name w:val="List Paragraph"/>
+    <w:basedOn w:val="Normal"/>
+    <w:uiPriority w:val="34"/>
+    <w:qFormat/>
+    <w:rsid w:val="00B8767E"/>
+    <w:pPr>
+      <w:ind w:left="720"/>
+      <w:contextualSpacing/>
+    </w:pPr>
+  </w:style>
 </w:styles>
 </file>
 

</xml_diff>

<commit_message>
post-demo-hotfix: final local test
</commit_message>
<xml_diff>
--- a/payroll/utils/file/addendum.docx
+++ b/payroll/utils/file/addendum.docx
@@ -1392,7 +1392,7 @@
                 <w:rFonts w:ascii="Times New Roman" w:eastAsia="Times New Roman" w:hAnsi="Times New Roman" w:cs="Times New Roman"/>
                 <w:lang w:val="en-US"/>
               </w:rPr>
-              <w:t>}……………………………………………………………</w:t>
+              <w:t>}…………………………………………………………</w:t>
             </w:r>
             <w:r>
               <w:rPr>
@@ -1741,6 +1741,13 @@
               </w:rPr>
               <w:t xml:space="preserve"> }}</w:t>
             </w:r>
+            <w:r>
+              <w:rPr>
+                <w:rFonts w:ascii="Times New Roman" w:eastAsia="Times New Roman" w:hAnsi="Times New Roman" w:cs="Times New Roman"/>
+                <w:lang w:val="en-US"/>
+              </w:rPr>
+              <w:t xml:space="preserve"> đ</w:t>
+            </w:r>
           </w:p>
           <w:p>
             <w:pPr>
@@ -1806,6 +1813,13 @@
               </w:rPr>
               <w:t xml:space="preserve"> }}</w:t>
             </w:r>
+            <w:r>
+              <w:rPr>
+                <w:rFonts w:ascii="Times New Roman" w:eastAsia="Times New Roman" w:hAnsi="Times New Roman" w:cs="Times New Roman"/>
+                <w:lang w:val="en-US"/>
+              </w:rPr>
+              <w:t xml:space="preserve"> đ</w:t>
+            </w:r>
           </w:p>
           <w:p>
             <w:pPr>
@@ -1858,6 +1872,13 @@
               </w:rPr>
               <w:t xml:space="preserve"> }}</w:t>
             </w:r>
+            <w:r>
+              <w:rPr>
+                <w:rFonts w:ascii="Times New Roman" w:eastAsia="Times New Roman" w:hAnsi="Times New Roman" w:cs="Times New Roman"/>
+                <w:lang w:val="en-US"/>
+              </w:rPr>
+              <w:t xml:space="preserve"> đ</w:t>
+            </w:r>
           </w:p>
           <w:p>
             <w:pPr>
@@ -1904,6 +1925,13 @@
               </w:rPr>
               <w:t xml:space="preserve"> }}</w:t>
             </w:r>
+            <w:r>
+              <w:rPr>
+                <w:rFonts w:ascii="Times New Roman" w:eastAsia="Times New Roman" w:hAnsi="Times New Roman" w:cs="Times New Roman"/>
+                <w:lang w:val="en-US"/>
+              </w:rPr>
+              <w:t xml:space="preserve"> đ</w:t>
+            </w:r>
           </w:p>
           <w:p>
             <w:pPr>
@@ -1956,6 +1984,13 @@
               </w:rPr>
               <w:t xml:space="preserve"> }}</w:t>
             </w:r>
+            <w:r>
+              <w:rPr>
+                <w:rFonts w:ascii="Times New Roman" w:eastAsia="Times New Roman" w:hAnsi="Times New Roman" w:cs="Times New Roman"/>
+                <w:lang w:val="en-US"/>
+              </w:rPr>
+              <w:t xml:space="preserve"> đ</w:t>
+            </w:r>
           </w:p>
           <w:p>
             <w:pPr>
@@ -1994,6 +2029,13 @@
               </w:rPr>
               <w:t xml:space="preserve"> }}</w:t>
             </w:r>
+            <w:r>
+              <w:rPr>
+                <w:rFonts w:ascii="Times New Roman" w:eastAsia="Times New Roman" w:hAnsi="Times New Roman" w:cs="Times New Roman"/>
+                <w:lang w:val="en-US"/>
+              </w:rPr>
+              <w:t xml:space="preserve"> đ</w:t>
+            </w:r>
           </w:p>
           <w:p>
             <w:pPr>
@@ -2030,6 +2072,12 @@
                 <w:rFonts w:ascii="Times New Roman" w:eastAsia="Times New Roman" w:hAnsi="Times New Roman" w:cs="Times New Roman"/>
               </w:rPr>
               <w:t xml:space="preserve"> }}</w:t>
+            </w:r>
+            <w:r>
+              <w:rPr>
+                <w:rFonts w:ascii="Times New Roman" w:eastAsia="Times New Roman" w:hAnsi="Times New Roman" w:cs="Times New Roman"/>
+              </w:rPr>
+              <w:t xml:space="preserve"> đ</w:t>
             </w:r>
           </w:p>
           <w:p>

</xml_diff>